<commit_message>
docs(nw): recompile NW_Full_v14.docx with corrected Discussion P4
Co-Authored-By: Claude Opus 4.6 <noreply@anthropic.com>
</commit_message>
<xml_diff>
--- a/paper/nature_water/drafts/NW_Full_v14.docx
+++ b/paper/nature_water/drafts/NW_Full_v14.docx
@@ -1937,7 +1937,7 @@
           <w:b w:val="0"/>
           <w:i w:val="0"/>
         </w:rPr>
-        <w:t>Governance also reveals reasoning patterns that illuminate how agents behave at institutional boundaries. Of 3,955 governance-blocked proposals across three seeds, systematic classification identified three dominant patterns: strategic overshooting (82%), failure escalation (37%), and forecast scepticism (22%; see Supplementary Section S2 for methodology). During Tier 3 shortage, an agent reasoned: “my previous aggressive increase failed... given my scepticism of forecasts, I will cautiously increase” — acknowledging failure while repeating it. This pre-curtailment acceleration has empirical precedent in prior-appropriation systems where users historically increase diversions in anticipation of curtailment. Our governance architecture suppresses these proposals; future designs could distinguish between physically impossible actions and institutionally unsanctioned-but-observed strategies, preserving them as diagnostic windows into reasoning under scarcity. This distinguishes boundary constraints (what agents cannot do) from prescriptive constraints (what agents should do) — the majority of our rules enforce the former, leaving strategy selection to the agent.</w:t>
+        <w:t>Governance also reveals reasoning patterns that illuminate how agents behave at institutional boundaries. Because the broker records every blocked proposal alongside the agent’s natural-language reasoning, governance creates an audit trail of decisions that agents attempted but the institution prevented. During Tier 3 shortage, for example, an agent reasoned: “my previous aggressive increase failed... given my scepticism of forecasts, I will cautiously increase” — acknowledging failure while repeating it (see Supplementary Section S2 for paired reasoning traces). This pre-curtailment acceleration has empirical precedent in prior-appropriation systems where users historically increase diversions in anticipation of curtailment. Our governance architecture suppresses these proposals; future designs could distinguish between physically impossible actions and institutionally unsanctioned-but-observed strategies, preserving them as diagnostic windows into reasoning under scarcity. This distinguishes boundary constraints (what agents cannot do) from prescriptive constraints (what agents should do) — the majority of our rules enforce the former, leaving strategy selection to the agent.</w:t>
       </w:r>
     </w:p>
     <w:p>
@@ -2261,7 +2261,7 @@
           <w:b w:val="0"/>
           <w:i w:val="0"/>
         </w:rPr>
-        <w:t>Behavioural diversity metric. For both domains, behavioural diversity is measured from each agent's annual action selection — the decision variable submitted in each yearly round — rather than from cumulative protection states. This ensures methodological consistency: irrigation diversity reflects yearly allocation choices among five actions; flood diversity reflects yearly protective-action choices among four actions (purchase insurance, elevate home, relocate, or do nothing). Elevation is a permanent one-time action; insurance must be actively renewed each year, creating a tradeoff in which choosing elevation implicitly forgoes insurance renewal. The annual-decision metric captures these tradeoffs, whereas cumulative protection states (e.g., an agent who has both insurance and elevation) conflate current-year choices with historical decisions.</w:t>
+        <w:t>Strategy diversity metric. For both domains, strategy diversity is measured from each agent's annual action selection — the decision variable submitted in each yearly round — rather than from cumulative protection states. This ensures methodological consistency: irrigation diversity reflects yearly allocation choices among five actions; flood diversity reflects yearly protective-action choices among four actions (purchase insurance, elevate home, relocate, or do nothing). Elevation is a permanent one-time action; insurance must be actively renewed each year, creating a tradeoff in which choosing elevation implicitly forgoes insurance renewal. The annual-decision metric captures these tradeoffs, whereas cumulative protection states (e.g., an agent who has both insurance and elevation) conflate current-year choices with historical decisions.</w:t>
       </w:r>
     </w:p>
     <w:p>
@@ -2317,7 +2317,7 @@
           <w:b w:val="0"/>
           <w:i w:val="0"/>
         </w:rPr>
-        <w:t>Level 2 — Population-level patterns. Effective Heterogeneity Entropy (EHE) measures behavioural diversity as normalized Shannon entropy: EHE = H / log_2(k), where k is the number of actions in the agent's designed decision interface (k = 4 for flood, k = 5 for irrigation). Cognitive lifespan T_life is defined as the number of simulated years during which EHE &gt; 0.4, capturing when a population collapses into repetitive behaviour. For irrigation, aggregate demand ratio against CRSS baseline serves as the primary population-level calibration target.</w:t>
+        <w:t>Level 2 — Population-level patterns. Effective Heterogeneity Entropy (EHE) measures strategy diversity as normalized Shannon entropy: EHE = H / log_2(k), where k is the number of actions in the agent's designed decision interface (k = 4 for flood, k = 5 for irrigation). Cognitive lifespan T_life is defined as the number of simulated years during which EHE &gt; 0.4, capturing when a population collapses into repetitive behaviour. For irrigation, aggregate demand ratio against CRSS baseline serves as the primary population-level calibration target.</w:t>
       </w:r>
     </w:p>
     <w:p>

</xml_diff>

<commit_message>
fix(nw): proofread — fix broken S5 cross-ref, drop unverified benchmark count, remove orphaned refs
- Methods: Group C no longer claims SI S5 (S5 is B1 premium doubling, not Group C)
- Introduction: "8 empirical benchmarks" → "empirical behavioural benchmarks" (count unverifiable)
- References: remove 3 orphaned refs (Kwakkel 2013, Simon 1955, Kahneman 2003); 27 → 24 refs

Co-Authored-By: Claude Opus 4.6 <noreply@anthropic.com>
</commit_message>
<xml_diff>
--- a/paper/nature_water/drafts/NW_Full_v14.docx
+++ b/paper/nature_water/drafts/NW_Full_v14.docx
@@ -127,7 +127,7 @@
           <w:b w:val="0"/>
           <w:i w:val="0"/>
         </w:rPr>
-        <w:t>Here we test this hypothesis across two contrasting water domains: irrigation management in the Colorado River Basin (78 agents, 42 years, generating over 9,800 governed decisions across three seeds) and household flood adaptation (100 agents, 10 years, stochastic flood events, over 5,000 governed decisions validated against 8 empirical benchmarks). Governed agents exploit water more aggressively during abundance and curtail during drought — a pattern of adaptive exploitation that neither mathematical optimization nor rule-based agents can represent, and that requires institutional rules to emerge. Ungoverned agents collapse into repetitive demand patterns. This governance effect is positive for all six model scales tested (3B to 27B parameters, two model families), statistically significant for five, and persists among first-attempt proposals before any governance feedback. Because each institutional rule can be independently enabled, disabled, or reconfigured, the approach functions as a method for experimentally probing how specific institutional designs shape adaptive water behaviour — a computationally governed representation of how people reason about water under uncertainty.</w:t>
+        <w:t>Here we test this hypothesis across two contrasting water domains: irrigation management in the Colorado River Basin (78 agents, 42 years, generating over 9,800 governed decisions across three seeds) and household flood adaptation (100 agents, 10 years, stochastic flood events, over 5,000 governed decisions validated against empirical behavioural benchmarks). Governed agents exploit water more aggressively during abundance and curtail during drought — a pattern of adaptive exploitation that neither mathematical optimization nor rule-based agents can represent, and that requires institutional rules to emerge. Ungoverned agents collapse into repetitive demand patterns. This governance effect is positive for all six model scales tested (3B to 27B parameters, two model families), statistically significant for five, and persists among first-attempt proposals before any governance feedback. Because each institutional rule can be independently enabled, disabled, or reconfigured, the approach functions as a method for experimentally probing how specific institutional designs shape adaptive water behaviour — a computationally governed representation of how people reason about water under uncertainty.</w:t>
       </w:r>
     </w:p>
     <w:p>
@@ -2241,7 +2241,7 @@
         <w:br/>
         <w:t>- Group B (Governed): LLM with window memory (5-year window) and full governance validation — isolates the governance effect.</w:t>
         <w:br/>
-        <w:t>- Group C (Governed + HumanCentric Memory): LLM with surprise-weighted, arousal-gated memory featuring stochastic consolidation and exponential decay, plus full governance validation — tests whether cognitively inspired memory improves native alignment. Group C results are reported in Supplementary Section S5; main-text comparisons use Groups A and B only.</w:t>
+        <w:t>- Group C (Governed + HumanCentric Memory): LLM with surprise-weighted, arousal-gated memory featuring stochastic consolidation and exponential decay, plus full governance validation — tests whether cognitively inspired memory improves native alignment. Group C results did not substantively differ from Group B and are omitted; main-text comparisons use Groups A and B only.</w:t>
       </w:r>
     </w:p>
     <w:p>

</xml_diff>

<commit_message>
fix(nw): remove unverifiable inline numbers from SI and align cross-references
- S5: remove +0.189 delta (inconsistent with Table 3), reference Table 3 instead
- S9: fix stale delta range (-0.209 to +0.323) to match Table 3 (+0.012 to +0.415)
- S10: remove unattributed EPI 0.65-0.87, replace with qualitative description
- Methods: Group C changed to "not analysed in this paper" (no unsupported claim)
- Intro: "over 5,000" → "over 3,000" governed flood decisions (100×10×3 = 3,000)

Co-Authored-By: Claude Opus 4.6 <noreply@anthropic.com>
</commit_message>
<xml_diff>
--- a/paper/nature_water/drafts/NW_Full_v14.docx
+++ b/paper/nature_water/drafts/NW_Full_v14.docx
@@ -127,7 +127,7 @@
           <w:b w:val="0"/>
           <w:i w:val="0"/>
         </w:rPr>
-        <w:t>Here we test this hypothesis across two contrasting water domains: irrigation management in the Colorado River Basin (78 agents, 42 years, generating over 9,800 governed decisions across three seeds) and household flood adaptation (100 agents, 10 years, stochastic flood events, over 5,000 governed decisions validated against empirical behavioural benchmarks). Governed agents exploit water more aggressively during abundance and curtail during drought — a pattern of adaptive exploitation that neither mathematical optimization nor rule-based agents can represent, and that requires institutional rules to emerge. Ungoverned agents collapse into repetitive demand patterns. This governance effect is positive for all six model scales tested (3B to 27B parameters, two model families), statistically significant for five, and persists among first-attempt proposals before any governance feedback. Because each institutional rule can be independently enabled, disabled, or reconfigured, the approach functions as a method for experimentally probing how specific institutional designs shape adaptive water behaviour — a computationally governed representation of how people reason about water under uncertainty.</w:t>
+        <w:t>Here we test this hypothesis across two contrasting water domains: irrigation management in the Colorado River Basin (78 agents, 42 years, generating over 9,800 governed decisions across three seeds) and household flood adaptation (100 agents, 10 years, stochastic flood events, over 3,000 governed decisions validated against empirical behavioural benchmarks). Governed agents exploit water more aggressively during abundance and curtail during drought — a pattern of adaptive exploitation that neither mathematical optimization nor rule-based agents can represent, and that requires institutional rules to emerge. Ungoverned agents collapse into repetitive demand patterns. This governance effect is positive for all six model scales tested (3B to 27B parameters, two model families), statistically significant for five, and persists among first-attempt proposals before any governance feedback. Because each institutional rule can be independently enabled, disabled, or reconfigured, the approach functions as a method for experimentally probing how specific institutional designs shape adaptive water behaviour — a computationally governed representation of how people reason about water under uncertainty.</w:t>
       </w:r>
     </w:p>
     <w:p>
@@ -2241,7 +2241,7 @@
         <w:br/>
         <w:t>- Group B (Governed): LLM with window memory (5-year window) and full governance validation — isolates the governance effect.</w:t>
         <w:br/>
-        <w:t>- Group C (Governed + HumanCentric Memory): LLM with surprise-weighted, arousal-gated memory featuring stochastic consolidation and exponential decay, plus full governance validation — tests whether cognitively inspired memory improves native alignment. Group C results did not substantively differ from Group B and are omitted; main-text comparisons use Groups A and B only.</w:t>
+        <w:t>- Group C (Governed + HumanCentric Memory): LLM with surprise-weighted, arousal-gated memory featuring stochastic consolidation and exponential decay, plus full governance validation — tests whether cognitively inspired memory improves native alignment. Group C is not analysed in this paper; main-text comparisons use Groups A and B only.</w:t>
       </w:r>
     </w:p>
     <w:p>

</xml_diff>

<commit_message>
fix(nw): proofread critical — MWU p-value 0.05→0.10, embed Table S5 in SI, drop "over 3000", standardize ±
Co-Authored-By: Claude Opus 4.6 <noreply@anthropic.com>
</commit_message>
<xml_diff>
--- a/paper/nature_water/drafts/NW_Full_v14.docx
+++ b/paper/nature_water/drafts/NW_Full_v14.docx
@@ -127,7 +127,7 @@
           <w:b w:val="0"/>
           <w:i w:val="0"/>
         </w:rPr>
-        <w:t>Here we test this hypothesis across two contrasting water domains: irrigation management in the Colorado River Basin (78 agents, 42 years, generating over 9,800 governed decisions across three seeds) and household flood adaptation (100 agents, 10 years, stochastic flood events, over 3,000 governed decisions validated against empirical behavioural benchmarks). Governed agents exploit water more aggressively during abundance and curtail during drought — a pattern of adaptive exploitation that neither mathematical optimization nor rule-based agents can represent, and that requires institutional rules to emerge. Ungoverned agents collapse into repetitive demand patterns. This governance effect is positive for all six model scales tested (3B to 27B parameters, two model families), statistically significant for five, and persists among first-attempt proposals before any governance feedback. Because each institutional rule can be independently enabled, disabled, or reconfigured, the approach functions as a method for experimentally probing how specific institutional designs shape adaptive water behaviour — a computationally governed representation of how people reason about water under uncertainty.</w:t>
+        <w:t>Here we test this hypothesis across two contrasting water domains: irrigation management in the Colorado River Basin (78 agents, 42 years, generating over 9,800 governed decisions across three seeds) and household flood adaptation (100 agents, 10 years, stochastic flood events, 3,000 governed decisions validated against empirical behavioural benchmarks). Governed agents exploit water more aggressively during abundance and curtail during drought — a pattern of adaptive exploitation that neither mathematical optimization nor rule-based agents can represent, and that requires institutional rules to emerge. Ungoverned agents collapse into repetitive demand patterns. This governance effect is positive for all six model scales tested (3B to 27B parameters, two model families), statistically significant for five, and persists among first-attempt proposals before any governance feedback. Because each institutional rule can be independently enabled, disabled, or reconfigured, the approach functions as a method for experimentally probing how specific institutional designs shape adaptive water behaviour — a computationally governed representation of how people reason about water under uncertainty.</w:t>
       </w:r>
     </w:p>
     <w:p>
@@ -2345,7 +2345,7 @@
           <w:b w:val="0"/>
           <w:i w:val="0"/>
         </w:rPr>
-        <w:t>Ensemble analyses used 3 replicate runs per configuration with fixed random seeds. We acknowledge that n = 3 per condition limits formal inferential power: Mann-Whitney U tests with n_1 = n_2 = 3 have a minimum achievable two-tailed p-value of 0.05, and bootstrap confidence intervals from 3 observations yield limited resolution. We therefore report primarily descriptive statistics (means, ranges, and EHE values per seed) and treat ensemble runs as providing robustness checks rather than formal hypothesis tests. Where reported, effect sizes use Cohen's d with the caveat that confidence intervals are wide at this sample size. For agent-level analyses, we computed chi-squared tests on aggregate skill distributions pooled across seeds, which provide adequate power given the large number of agent-decisions per condition (e.g., 100 agents x 10 years x 3 seeds = 3,000 agent-decisions for flood). To decompose the governance contribution, we computed CACR on proposed skills (pre-governance) and final skills (post-governance), yielding a governance value-add metric. All analyses were conducted in Python 3.11 using NumPy, SciPy, and pandas.</w:t>
+        <w:t>Ensemble analyses used 3 replicate runs per configuration with fixed random seeds. We acknowledge that n = 3 per condition limits formal inferential power: Mann-Whitney U tests with n_1 = n_2 = 3 have a minimum achievable two-tailed p-value of 0.10, and bootstrap confidence intervals from 3 observations yield limited resolution. We therefore report primarily descriptive statistics (means, ranges, and EHE values per seed) and treat ensemble runs as providing robustness checks rather than formal hypothesis tests. Where reported, effect sizes use Cohen's d with the caveat that confidence intervals are wide at this sample size. For agent-level analyses, we computed chi-squared tests on aggregate skill distributions pooled across seeds, which provide adequate power given the large number of agent-decisions per condition (e.g., 100 agents x 10 years x 3 seeds = 3,000 agent-decisions for flood). To decompose the governance contribution, we computed CACR on proposed skills (pre-governance) and final skills (post-governance), yielding a governance value-add metric. All analyses were conducted in Python 3.11 using NumPy, SciPy, and pandas.</w:t>
       </w:r>
     </w:p>
     <w:sectPr>

</xml_diff>

<commit_message>
fix(nw): proofread major — define MAF, fix dangling phrase, split P4, clarify passive voice
Co-Authored-By: Claude Opus 4.6 <noreply@anthropic.com>
</commit_message>
<xml_diff>
--- a/paper/nature_water/drafts/NW_Full_v14.docx
+++ b/paper/nature_water/drafts/NW_Full_v14.docx
@@ -87,7 +87,7 @@
           <w:b w:val="0"/>
           <w:i w:val="0"/>
         </w:rPr>
-        <w:t>Agent-based modelling introduced individual-level decision-making by representing heterogeneous agents who act on local information and interact through shared environments (Epstein and Axtell, 1996; Bonabeau, 2002). In water research, Berglund (2015) modelled irrigation scheduling in the Yakima Basin through threshold-based allocation rules; Haer et al. (2017) used Protection Motivation Theory to drive household flood-adaptation choices through threat and coping appraisal scores; Hung and Yang (2021) encoded prior-appropriation operating rules for Colorado River demand management. More recent approaches have introduced adaptive mechanisms — Bayesian belief updating, reinforcement learning policies (Castilla-Rho et al., 2017), and BDI cognitive architectures — that allow agents to learn and extrapolate beyond initial conditions. Yet even these approaches map numerical state vectors to numerical actions; the decision architecture — state representation, action space, and behavioural theory — must be redesigned for each domain (An, 2012; Müller et al., 2013), drawing from a fragmented landscape of over 40 distinct behavioural theories that Schlüter et al. (2017) mapped across agent-based applications. Meanwhile, all agents within a given simulation follow the same cognitive model, differing only in parameter values — a structural rigidity that limits the representation of qualitatively different reasoning strategies within a single population.</w:t>
+        <w:t>Agent-based modelling introduced individual-level decision-making by representing heterogeneous agents who act on local information and interact through shared environments (Epstein and Axtell, 1996; Bonabeau, 2002). In water research, Berglund (2015) modelled irrigation scheduling in the Yakima Basin through threshold-based allocation rules; Haer et al. (2017) used Protection Motivation Theory to drive household flood-adaptation choices through threat and coping appraisal scores; Hung and Yang (2021) encoded prior-appropriation operating rules for Colorado River demand management. More recent approaches have introduced adaptive mechanisms — Bayesian belief updating, reinforcement learning policies (Castilla-Rho et al., 2017), and BDI cognitive architectures — that allow agents to learn and extrapolate beyond initial conditions. Yet even these approaches map numerical state vectors to numerical actions; the decision architecture — state representation, action space, and behavioural theory — must be redesigned for each domain (An, 2012; Müller et al., 2013), drawing from a fragmented landscape of over 40 distinct behavioural theories that Schlüter et al. (2017) mapped across agent-based applications. All agents within a given simulation follow the same cognitive model, differing only in parameter values — a structural rigidity that limits the representation of qualitatively different reasoning strategies within a single population.</w:t>
       </w:r>
     </w:p>
     <w:p>
@@ -729,7 +729,7 @@
           <w:b w:val="0"/>
           <w:i w:val="0"/>
         </w:rPr>
-        <w:t>To identify which institutional rules create the coupling between individual decisions and reservoir state, we removed a single validator — the demand ceiling stabilizer, which blocks demand-increase proposals when aggregate basin demand exceeds 6.0 MAF — while retaining all eleven other validators (condition A1; see Methods).</w:t>
+        <w:t>To identify which institutional rules create the coupling between individual decisions and reservoir state, we removed a single validator — the demand ceiling stabilizer, which blocks demand-increase proposals when aggregate basin demand exceeds 6.0 million acre-feet (MAF) — while retaining all eleven other validators (condition A1; see Methods).</w:t>
       </w:r>
     </w:p>
     <w:p>
@@ -787,7 +787,7 @@
           <w:b w:val="0"/>
           <w:i w:val="0"/>
         </w:rPr>
-        <w:t>This diversity is generated by agents reasoning within governance, not filtered into existence by validators. Proposals submitted before any governance feedback already showed higher diversity (first-attempt EHE 0.761 governed versus 0.640 ungoverned; irrigation domain), confirming that the governance context shapes the reasoning process rather than the rejection-retry mechanism creating diversity post hoc (see Supplementary Information for retry statistics).</w:t>
+        <w:t>This diversity is generated by agents reasoning within governance, not filtered into existence by validators. Proposals submitted before any governance feedback already showed higher diversity (first-attempt EHE 0.761 governed versus 0.640 ungoverned; irrigation domain), confirming that the governance context shapes the reasoning process, rather than diversity being created post hoc by the rejection-retry mechanism (see Supplementary Information for retry statistics).</w:t>
       </w:r>
     </w:p>
     <w:p>
@@ -1937,7 +1937,17 @@
           <w:b w:val="0"/>
           <w:i w:val="0"/>
         </w:rPr>
-        <w:t>Governance also reveals reasoning patterns that illuminate how agents behave at institutional boundaries. Because the broker records every blocked proposal alongside the agent’s natural-language reasoning, governance creates an audit trail of decisions that agents attempted but the institution prevented. During Tier 3 shortage, for example, an agent reasoned: “my previous aggressive increase failed... given my scepticism of forecasts, I will cautiously increase” — acknowledging failure while repeating it (see Supplementary Section S2 for paired reasoning traces). Across all governed runs, 42% of high-scarcity decisions still attempted demand increases despite drought signals (Table 1, BRI). Governance does not eliminate maladaptive water-use reasoning; it intercepts the proposal before execution and records the reasoning trace that produced it. This diagnostic capacity has no analogue in conventional water-resource agent models, where agents execute programmed allocation rules and cannot generate proposals that violate those rules. The pre-curtailment acceleration observed here has empirical precedent in prior-appropriation systems where irrigators historically increase diversions in anticipation of curtailment. Our governance architecture suppresses these proposals; future designs could distinguish between physically infeasible allocations and institutionally prohibited-but-observed diversion strategies, preserving them as diagnostic windows into water-use reasoning under scarcity. This distinguishes boundary constraints (what agents cannot do) from prescriptive constraints (what agents should do) — the majority of our rules enforce the former, leaving strategy selection to the agent.</w:t>
+        <w:t>Governance also reveals reasoning patterns that illuminate how agents behave at institutional boundaries. Because the broker records every blocked proposal alongside the agent’s natural-language reasoning, governance creates an audit trail of decisions that agents attempted but the institution prevented. During Tier 3 shortage, for example, an agent reasoned: “my previous aggressive increase failed... given my scepticism of forecasts, I will cautiously increase” — acknowledging failure while repeating it (see Supplementary Section S2 for paired reasoning traces). Across all governed runs, 42% of high-scarcity decisions still attempted demand increases despite drought signals (Table 1, BRI). Governance does not eliminate maladaptive water-use reasoning; it intercepts the proposal before execution and records the reasoning trace that produced it. This diagnostic capacity has no analogue in conventional water-resource agent models, where agents execute programmed allocation rules and cannot generate proposals that violate those rules.</w:t>
+      </w:r>
+    </w:p>
+    <w:p>
+      <w:pPr/>
+      <w:r>
+        <w:rPr>
+          <w:b w:val="0"/>
+          <w:i w:val="0"/>
+        </w:rPr>
+        <w:t>The tendency of governed agents to attempt demand increases during scarcity has empirical precedent in prior-appropriation systems, where irrigators historically increase diversions in anticipation of curtailment. Our governance architecture suppresses these proposals; future designs could distinguish between physically infeasible allocations and institutionally prohibited-but-observed diversion strategies, preserving them as diagnostic windows into water-use reasoning under scarcity. This distinguishes boundary constraints (what agents cannot do) from prescriptive constraints (what agents should do) — the majority of our rules enforce the former, leaving strategy selection to the agent.</w:t>
       </w:r>
     </w:p>
     <w:p>
@@ -2177,7 +2187,7 @@
           <w:b w:val="0"/>
           <w:i w:val="0"/>
         </w:rPr>
-        <w:t>where Inflows comprise natural flow at Lee Ferry (base 12.0 MAF/yr, scaled by Upper Basin precipitation from historical CRSS traces for 1981–2022, clamped to [6, 17] MAF) plus Lower Basin tributaries (1.0 MAF/yr fixed); Withdrawals are the sum of all 78 agents' fulfilled diversions from the previous year (simultaneous update: all agents observe the same Mead state at the start of each year, make decisions, and withdrawals affect Mead at the start of the following year); Evaporation is elevation-dependent (0.6–0.8 MAF/yr); and Downstream includes Mexico Treaty deliveries (1.5 MAF/yr) and non-agricultural municipal demand (1.2 MAF/yr). Storage-to-elevation conversion uses a USBR-derived lookup table interpolated across 10 control points (895–1,220 ft). Storage changes are clamped to ±3.5 MAF/yr to prevent numerical instabilities.</w:t>
+        <w:t>where Inflows comprise natural flow at Lee Ferry (base 12.0 MAF/yr, scaled by Upper Basin precipitation from historical CRSS traces for 1981–2022, clamped to [6, 17] MAF) plus Lower Basin tributaries (1.0 MAF/yr fixed); Withdrawals are the sum of all 78 agents' fulfilled diversions from the previous year (simultaneous update: all agents observe the same Mead state at the start of each year, make decisions, and withdrawals affect Mead at the start of the following year); Evaporation is elevation-dependent (0.6–0.8 MAF/yr); and Downstream includes Mexico Treaty deliveries (1.5 MAF/yr) and non-agricultural municipal demand (1.2 MAF/yr). Storage-to-elevation conversion uses a USBR-derived lookup table interpolated across 10 control points (895–1,220 ft). The simulation clamps storage changes to ±3.5 MAF/yr to prevent numerical instabilities.</w:t>
       </w:r>
     </w:p>
     <w:p>

</xml_diff>